<commit_message>
pengumuman PQ ke aanwijzing
</commit_message>
<xml_diff>
--- a/templates/4e Pengumuman Hasil Prakualifikasi.docx
+++ b/templates/4e Pengumuman Hasil Prakualifikasi.docx
@@ -491,49 +491,28 @@
     </w:p>
     <w:p>
       <w:pPr>
-        <w:spacing w:before="60"/>
-        <w:ind w:left="4680"/>
-        <w:jc w:val="center"/>
-        <w:rPr>
-          <w:rFonts w:ascii="Tahoma" w:hAnsi="Tahoma"/>
-          <w:color w:val="000000"/>
-          <w:sz w:val="22"/>
-        </w:rPr>
-      </w:pPr>
-      <w:r>
-        <w:rPr>
-          <w:rFonts w:ascii="Tahoma" w:hAnsi="Tahoma"/>
-          <w:color w:val="000000"/>
-          <w:sz w:val="22"/>
-          <w:highlight w:val="cyan"/>
-        </w:rPr>
-        <w:t>#panitia</w:t>
-      </w:r>
-      <w:bookmarkStart w:id="0" w:name="_GoBack"/>
-      <w:bookmarkEnd w:id="0"/>
-      <w:r>
-        <w:rPr>
-          <w:rFonts w:ascii="Tahoma" w:hAnsi="Tahoma"/>
-          <w:color w:val="000000"/>
-          <w:sz w:val="22"/>
-          <w:highlight w:val="cyan"/>
-        </w:rPr>
-        <w:t>pejabat2#</w:t>
-      </w:r>
-    </w:p>
-    <w:p>
-      <w:pPr>
         <w:tabs>
           <w:tab w:val="left" w:pos="7200"/>
         </w:tabs>
         <w:spacing w:before="60"/>
-        <w:ind w:left="4680"/>
-        <w:rPr>
-          <w:rFonts w:ascii="Tahoma" w:hAnsi="Tahoma"/>
-          <w:color w:val="000000"/>
-          <w:sz w:val="22"/>
-        </w:rPr>
-      </w:pPr>
+        <w:ind w:left="6840"/>
+        <w:rPr>
+          <w:rFonts w:ascii="Tahoma" w:hAnsi="Tahoma"/>
+          <w:color w:val="000000"/>
+          <w:sz w:val="22"/>
+        </w:rPr>
+      </w:pPr>
+      <w:bookmarkStart w:id="0" w:name="_GoBack"/>
+      <w:bookmarkEnd w:id="0"/>
+      <w:r>
+        <w:rPr>
+          <w:rFonts w:ascii="Tahoma" w:hAnsi="Tahoma"/>
+          <w:color w:val="000000"/>
+          <w:sz w:val="22"/>
+          <w:highlight w:val="cyan"/>
+        </w:rPr>
+        <w:t>#panitiapejabat#</w:t>
+      </w:r>
     </w:p>
     <w:p>
       <w:pPr>
@@ -711,7 +690,7 @@
           <v:imagedata r:id="rId1" o:title=""/>
           <w10:wrap type="topAndBottom"/>
         </v:shape>
-        <o:OLEObject Type="Embed" ProgID="PBrush" ShapeID="_x0000_s2050" DrawAspect="Content" ObjectID="_1435629366" r:id="rId2"/>
+        <o:OLEObject Type="Embed" ProgID="PBrush" ShapeID="_x0000_s2050" DrawAspect="Content" ObjectID="_1435654575" r:id="rId2"/>
       </w:pict>
     </w:r>
     <w:r>

</xml_diff>

<commit_message>
[done] pengumuman hasil pq
</commit_message>
<xml_diff>
--- a/templates/4e Pengumuman Hasil Prakualifikasi.docx
+++ b/templates/4e Pengumuman Hasil Prakualifikasi.docx
@@ -495,7 +495,7 @@
           <w:tab w:val="left" w:pos="7200"/>
         </w:tabs>
         <w:spacing w:before="60"/>
-        <w:ind w:left="6840"/>
+        <w:ind w:left="6480"/>
         <w:rPr>
           <w:rFonts w:ascii="Tahoma" w:hAnsi="Tahoma"/>
           <w:color w:val="000000"/>
@@ -690,7 +690,7 @@
           <v:imagedata r:id="rId1" o:title=""/>
           <w10:wrap type="topAndBottom"/>
         </v:shape>
-        <o:OLEObject Type="Embed" ProgID="PBrush" ShapeID="_x0000_s2050" DrawAspect="Content" ObjectID="_1435654575" r:id="rId2"/>
+        <o:OLEObject Type="Embed" ProgID="PBrush" ShapeID="_x0000_s2050" DrawAspect="Content" ObjectID="_1435669075" r:id="rId2"/>
       </w:pict>
     </w:r>
     <w:r>

</xml_diff>